<commit_message>
Preenchendo termo de abertura
</commit_message>
<xml_diff>
--- a/DocumentosDoProjeto/RP4-CVL.docx
+++ b/DocumentosDoProjeto/RP4-CVL.docx
@@ -168,7 +168,12 @@
         </w:rPr>
       </w:pPr>
       <w:r>
-        <w:rPr/>
+        <w:rPr>
+          <w:rFonts w:cs="Arial" w:ascii="Arial" w:hAnsi="Arial"/>
+          <w:b/>
+          <w:sz w:val="20"/>
+          <w:szCs w:val="20"/>
+        </w:rPr>
       </w:r>
     </w:p>
     <w:p>
@@ -1427,7 +1432,19 @@
         <w:rPr>
           <w:rFonts w:cs="Arial" w:ascii="Arial" w:hAnsi="Arial"/>
         </w:rPr>
-        <w:t>Entrada: CPF, E-mail e senha.</w:t>
+        <w:t xml:space="preserve">Entrada: </w:t>
+      </w:r>
+      <w:r>
+        <w:rPr>
+          <w:rFonts w:cs="Arial" w:ascii="Arial" w:hAnsi="Arial"/>
+        </w:rPr>
+        <w:t xml:space="preserve">Nome, </w:t>
+      </w:r>
+      <w:r>
+        <w:rPr>
+          <w:rFonts w:cs="Arial" w:ascii="Arial" w:hAnsi="Arial"/>
+        </w:rPr>
+        <w:t>CPF, E-mail e senha.</w:t>
       </w:r>
     </w:p>
     <w:p>
@@ -1504,7 +1521,19 @@
         <w:rPr>
           <w:rFonts w:cs="Arial" w:ascii="Arial" w:hAnsi="Arial"/>
         </w:rPr>
-        <w:t>Entrada: CNPJ, E-mail e senha.</w:t>
+        <w:t xml:space="preserve">Entrada: </w:t>
+      </w:r>
+      <w:r>
+        <w:rPr>
+          <w:rFonts w:cs="Arial" w:ascii="Arial" w:hAnsi="Arial"/>
+        </w:rPr>
+        <w:t>Nome,</w:t>
+      </w:r>
+      <w:r>
+        <w:rPr>
+          <w:rFonts w:cs="Arial" w:ascii="Arial" w:hAnsi="Arial"/>
+        </w:rPr>
+        <w:t xml:space="preserve"> CNPJ, E-mail e senha.</w:t>
       </w:r>
     </w:p>
     <w:p>
@@ -2109,6 +2138,13 @@
           <w:rFonts w:cs="Arial" w:ascii="Arial" w:hAnsi="Arial"/>
           <w:b/>
         </w:rPr>
+        <w:t xml:space="preserve">Não Fazer - </w:t>
+      </w:r>
+      <w:r>
+        <w:rPr>
+          <w:rFonts w:cs="Arial" w:ascii="Arial" w:hAnsi="Arial"/>
+          <w:b/>
+        </w:rPr>
         <w:t xml:space="preserve">RF.9: </w:t>
       </w:r>
       <w:r>
@@ -2633,6 +2669,10 @@
     <w:p>
       <w:pPr>
         <w:pStyle w:val="Normal"/>
+        <w:widowControl/>
+        <w:bidi w:val="0"/>
+        <w:spacing w:lineRule="auto" w:line="276" w:before="0" w:after="200"/>
+        <w:jc w:val="left"/>
         <w:rPr/>
       </w:pPr>
       <w:r>
@@ -2874,15 +2914,12 @@
     <w:rPrDefault>
       <w:rPr>
         <w:rFonts w:ascii="Calibri" w:hAnsi="Calibri" w:eastAsia="Calibri" w:cs="" w:asciiTheme="minorHAnsi" w:cstheme="minorBidi" w:eastAsiaTheme="minorHAnsi" w:hAnsiTheme="minorHAnsi"/>
-        <w:sz w:val="22"/>
         <w:szCs w:val="22"/>
         <w:lang w:val="pt-BR" w:eastAsia="en-US" w:bidi="ar-SA"/>
       </w:rPr>
     </w:rPrDefault>
     <w:pPrDefault>
-      <w:pPr>
-        <w:spacing w:lineRule="auto" w:line="276"/>
-      </w:pPr>
+      <w:pPr/>
     </w:pPrDefault>
   </w:docDefaults>
   <w:latentStyles w:defLockedState="0" w:defUIPriority="99" w:defSemiHidden="0" w:defUnhideWhenUsed="0" w:defQFormat="0" w:count="371">
@@ -3270,7 +3307,7 @@
     </w:pPr>
     <w:rPr>
       <w:rFonts w:ascii="Calibri" w:hAnsi="Calibri" w:eastAsia="Calibri" w:cs="" w:asciiTheme="minorHAnsi" w:cstheme="minorBidi" w:eastAsiaTheme="minorHAnsi" w:hAnsiTheme="minorHAnsi"/>
-      <w:color w:val="auto"/>
+      <w:color w:val="00000A"/>
       <w:sz w:val="22"/>
       <w:szCs w:val="22"/>
       <w:lang w:val="pt-BR" w:eastAsia="en-US" w:bidi="ar-SA"/>
@@ -3365,7 +3402,7 @@
     </w:rPr>
   </w:style>
   <w:style w:type="paragraph" w:styleId="TextBody">
-    <w:name w:val="Text Body"/>
+    <w:name w:val="Body Text"/>
     <w:basedOn w:val="Normal"/>
     <w:pPr>
       <w:spacing w:lineRule="auto" w:line="288" w:before="0" w:after="140"/>
@@ -3433,7 +3470,7 @@
     </w:pPr>
     <w:rPr>
       <w:rFonts w:ascii="Calibri" w:hAnsi="Calibri" w:eastAsia="Calibri" w:cs="" w:asciiTheme="minorHAnsi" w:cstheme="minorBidi" w:eastAsiaTheme="minorHAnsi" w:hAnsiTheme="minorHAnsi"/>
-      <w:color w:val="auto"/>
+      <w:color w:val="00000A"/>
       <w:sz w:val="22"/>
       <w:szCs w:val="22"/>
       <w:lang w:val="pt-BR" w:eastAsia="en-US" w:bidi="ar-SA"/>
@@ -3467,6 +3504,7 @@
     <w:uiPriority w:val="99"/>
     <w:semiHidden/>
     <w:unhideWhenUsed/>
+    <w:qFormat/>
   </w:style>
   <w:style w:type="table" w:default="1" w:styleId="Tabelanormal">
     <w:name w:val="Normal Table"/>

</xml_diff>